<commit_message>
user story toegevoegd met wireframe
</commit_message>
<xml_diff>
--- a/documentatie/functioneel ontwerp.docx
+++ b/documentatie/functioneel ontwerp.docx
@@ -1334,29 +1334,31 @@
       </w:r>
       <w:bookmarkEnd w:id="1"/>
     </w:p>
+    <w:p/>
     <w:p>
-      <w:bookmarkStart w:id="2" w:name="_GoBack"/>
+      <w:pPr>
+        <w:pStyle w:val="kop1"/>
+      </w:pPr>
+      <w:bookmarkStart w:id="2" w:name="_Toc526363491"/>
+      <w:r>
+        <w:t>Kern</w:t>
+      </w:r>
       <w:bookmarkEnd w:id="2"/>
     </w:p>
     <w:p>
       <w:pPr>
-        <w:pStyle w:val="kop1"/>
-      </w:pPr>
-      <w:bookmarkStart w:id="3" w:name="_Toc526363491"/>
+        <w:pStyle w:val="Kop2"/>
+      </w:pPr>
+      <w:bookmarkStart w:id="3" w:name="_Toc526363492"/>
       <w:r>
-        <w:t>Kern</w:t>
+        <w:t>Lijst van functionaliteiten</w:t>
       </w:r>
       <w:bookmarkEnd w:id="3"/>
     </w:p>
     <w:p>
       <w:pPr>
-        <w:pStyle w:val="Kop2"/>
-      </w:pPr>
-      <w:bookmarkStart w:id="4" w:name="_Toc526363492"/>
-      <w:r>
-        <w:t>Lijst van functionaliteiten</w:t>
-      </w:r>
-      <w:bookmarkEnd w:id="4"/>
+        <w:pStyle w:val="Geenafstand"/>
+      </w:pPr>
     </w:p>
     <w:p>
       <w:pPr>
@@ -1366,17 +1368,16 @@
     <w:p>
       <w:pPr>
         <w:pStyle w:val="Geenafstand"/>
-      </w:pPr>
-    </w:p>
-    <w:p>
-      <w:pPr>
-        <w:pStyle w:val="Geenafstand"/>
+        <w:numPr>
+          <w:ilvl w:val="0"/>
+          <w:numId w:val="7"/>
+        </w:numPr>
         <w:rPr>
           <w:sz w:val="24"/>
           <w:szCs w:val="24"/>
         </w:rPr>
       </w:pPr>
-      <w:bookmarkStart w:id="5" w:name="_Toc526363493"/>
+      <w:bookmarkStart w:id="4" w:name="_Toc526363493"/>
       <w:r>
         <w:rPr>
           <w:sz w:val="24"/>
@@ -1391,7 +1392,7 @@
         </w:rPr>
         <w:t xml:space="preserve"> een contact pagina kunnen zien zodat ik makkelijk contact kan maken met het </w:t>
       </w:r>
-      <w:bookmarkEnd w:id="5"/>
+      <w:bookmarkEnd w:id="4"/>
       <w:r>
         <w:rPr>
           <w:sz w:val="24"/>
@@ -1505,6 +1506,106 @@
         <w:pStyle w:val="Geenafstand"/>
       </w:pPr>
     </w:p>
+    <w:p/>
+    <w:p/>
+    <w:p/>
+    <w:p/>
+    <w:p/>
+    <w:p/>
+    <w:p/>
+    <w:p/>
+    <w:p/>
+    <w:p/>
+    <w:p>
+      <w:pPr>
+        <w:pStyle w:val="Geenafstand"/>
+        <w:numPr>
+          <w:ilvl w:val="0"/>
+          <w:numId w:val="6"/>
+        </w:numPr>
+        <w:rPr>
+          <w:sz w:val="24"/>
+          <w:szCs w:val="24"/>
+        </w:rPr>
+      </w:pPr>
+      <w:r>
+        <w:rPr>
+          <w:sz w:val="24"/>
+          <w:szCs w:val="24"/>
+        </w:rPr>
+        <w:lastRenderedPageBreak/>
+        <w:t>Als bezoeker wil ik een overzicht beschikbare bioscopen kunnen zien. Zodat ik weet bij welke bioscopen ik kan reserveren.</w:t>
+      </w:r>
+    </w:p>
+    <w:p>
+      <w:pPr>
+        <w:ind w:firstLine="720"/>
+      </w:pPr>
+      <w:bookmarkStart w:id="5" w:name="_GoBack"/>
+      <w:bookmarkEnd w:id="5"/>
+      <w:r>
+        <w:rPr>
+          <w:noProof/>
+        </w:rPr>
+        <w:drawing>
+          <wp:anchor distT="0" distB="0" distL="114300" distR="114300" simplePos="0" relativeHeight="251662336" behindDoc="0" locked="0" layoutInCell="1" allowOverlap="1" wp14:anchorId="3BD8C716" wp14:editId="7EACF351">
+            <wp:simplePos x="0" y="0"/>
+            <wp:positionH relativeFrom="column">
+              <wp:posOffset>192873</wp:posOffset>
+            </wp:positionH>
+            <wp:positionV relativeFrom="paragraph">
+              <wp:posOffset>201261</wp:posOffset>
+            </wp:positionV>
+            <wp:extent cx="5732145" cy="4619625"/>
+            <wp:effectExtent l="0" t="0" r="0" b="3175"/>
+            <wp:wrapThrough wrapText="bothSides">
+              <wp:wrapPolygon edited="0">
+                <wp:start x="0" y="0"/>
+                <wp:lineTo x="0" y="21555"/>
+                <wp:lineTo x="21535" y="21555"/>
+                <wp:lineTo x="21535" y="0"/>
+                <wp:lineTo x="0" y="0"/>
+              </wp:wrapPolygon>
+            </wp:wrapThrough>
+            <wp:docPr id="4" name="Afbeelding 4"/>
+            <wp:cNvGraphicFramePr>
+              <a:graphicFrameLocks xmlns:a="http://schemas.openxmlformats.org/drawingml/2006/main" noChangeAspect="1"/>
+            </wp:cNvGraphicFramePr>
+            <a:graphic xmlns:a="http://schemas.openxmlformats.org/drawingml/2006/main">
+              <a:graphicData uri="http://schemas.openxmlformats.org/drawingml/2006/picture">
+                <pic:pic xmlns:pic="http://schemas.openxmlformats.org/drawingml/2006/picture">
+                  <pic:nvPicPr>
+                    <pic:cNvPr id="4" name="c2fa40969baf44619c78bfd53f573df9.png"/>
+                    <pic:cNvPicPr/>
+                  </pic:nvPicPr>
+                  <pic:blipFill>
+                    <a:blip r:embed="rId20"/>
+                    <a:stretch>
+                      <a:fillRect/>
+                    </a:stretch>
+                  </pic:blipFill>
+                  <pic:spPr>
+                    <a:xfrm>
+                      <a:off x="0" y="0"/>
+                      <a:ext cx="5732145" cy="4619625"/>
+                    </a:xfrm>
+                    <a:prstGeom prst="rect">
+                      <a:avLst/>
+                    </a:prstGeom>
+                  </pic:spPr>
+                </pic:pic>
+              </a:graphicData>
+            </a:graphic>
+            <wp14:sizeRelH relativeFrom="page">
+              <wp14:pctWidth>0</wp14:pctWidth>
+            </wp14:sizeRelH>
+            <wp14:sizeRelV relativeFrom="page">
+              <wp14:pctHeight>0</wp14:pctHeight>
+            </wp14:sizeRelV>
+          </wp:anchor>
+        </w:drawing>
+      </w:r>
+    </w:p>
     <w:p>
       <w:pPr>
         <w:pStyle w:val="Kop2"/>
@@ -1537,7 +1638,7 @@
                     <pic:cNvPicPr/>
                   </pic:nvPicPr>
                   <pic:blipFill>
-                    <a:blip r:embed="rId20"/>
+                    <a:blip r:embed="rId21"/>
                     <a:stretch>
                       <a:fillRect/>
                     </a:stretch>
@@ -1593,7 +1694,7 @@
       <w:bookmarkEnd w:id="9"/>
     </w:p>
     <w:sectPr>
-      <w:footerReference w:type="default" r:id="rId21"/>
+      <w:footerReference w:type="default" r:id="rId22"/>
       <w:pgSz w:w="11907" w:h="16839" w:code="9"/>
       <w:pgMar w:top="1080" w:right="1440" w:bottom="1080" w:left="1440" w:header="720" w:footer="720" w:gutter="0"/>
       <w:cols w:space="720"/>
@@ -1790,6 +1891,184 @@
 <file path=word/numbering.xml><?xml version="1.0" encoding="utf-8"?>
 <w:numbering xmlns:wpc="http://schemas.microsoft.com/office/word/2010/wordprocessingCanvas" xmlns:cx="http://schemas.microsoft.com/office/drawing/2014/chartex" xmlns:cx1="http://schemas.microsoft.com/office/drawing/2015/9/8/chartex" xmlns:cx2="http://schemas.microsoft.com/office/drawing/2015/10/21/chartex" xmlns:cx3="http://schemas.microsoft.com/office/drawing/2016/5/9/chartex" xmlns:cx4="http://schemas.microsoft.com/office/drawing/2016/5/10/chartex" xmlns:cx5="http://schemas.microsoft.com/office/drawing/2016/5/11/chartex" xmlns:cx6="http://schemas.microsoft.com/office/drawing/2016/5/12/chartex" xmlns:cx7="http://schemas.microsoft.com/office/drawing/2016/5/13/chartex" xmlns:cx8="http://schemas.microsoft.com/office/drawing/2016/5/14/chartex" xmlns:mc="http://schemas.openxmlformats.org/markup-compatibility/2006" xmlns:aink="http://schemas.microsoft.com/office/drawing/2016/ink" xmlns:am3d="http://schemas.microsoft.com/office/drawing/2017/model3d" xmlns:o="urn:schemas-microsoft-com:office:office" xmlns:r="http://schemas.openxmlformats.org/officeDocument/2006/relationships" xmlns:m="http://schemas.openxmlformats.org/officeDocument/2006/math" xmlns:v="urn:schemas-microsoft-com:vml" xmlns:wp14="http://schemas.microsoft.com/office/word/2010/wordprocessingDrawing" xmlns:wp="http://schemas.openxmlformats.org/drawingml/2006/wordprocessingDrawing" xmlns:w10="urn:schemas-microsoft-com:office:word" xmlns:w="http://schemas.openxmlformats.org/wordprocessingml/2006/main" xmlns:w14="http://schemas.microsoft.com/office/word/2010/wordml" xmlns:w15="http://schemas.microsoft.com/office/word/2012/wordml" xmlns:w16cid="http://schemas.microsoft.com/office/word/2016/wordml/cid" xmlns:w16se="http://schemas.microsoft.com/office/word/2015/wordml/symex" xmlns:wpg="http://schemas.microsoft.com/office/word/2010/wordprocessingGroup" xmlns:wpi="http://schemas.microsoft.com/office/word/2010/wordprocessingInk" xmlns:wne="http://schemas.microsoft.com/office/word/2006/wordml" xmlns:wps="http://schemas.microsoft.com/office/word/2010/wordprocessingShape" mc:Ignorable="w14 w15 w16se w16cid wp14">
   <w:abstractNum w:abstractNumId="0" w15:restartNumberingAfterBreak="0">
+    <w:nsid w:val="030F11F9"/>
+    <w:multiLevelType w:val="hybridMultilevel"/>
+    <w:tmpl w:val="E2F428C2"/>
+    <w:lvl w:ilvl="0" w:tplc="0413000F">
+      <w:start w:val="2"/>
+      <w:numFmt w:val="decimal"/>
+      <w:lvlText w:val="%1."/>
+      <w:lvlJc w:val="left"/>
+      <w:pPr>
+        <w:ind w:left="720" w:hanging="360"/>
+      </w:pPr>
+      <w:rPr>
+        <w:rFonts w:hint="default"/>
+      </w:rPr>
+    </w:lvl>
+    <w:lvl w:ilvl="1" w:tplc="04130019" w:tentative="1">
+      <w:start w:val="1"/>
+      <w:numFmt w:val="lowerLetter"/>
+      <w:lvlText w:val="%2."/>
+      <w:lvlJc w:val="left"/>
+      <w:pPr>
+        <w:ind w:left="1440" w:hanging="360"/>
+      </w:pPr>
+    </w:lvl>
+    <w:lvl w:ilvl="2" w:tplc="0413001B" w:tentative="1">
+      <w:start w:val="1"/>
+      <w:numFmt w:val="lowerRoman"/>
+      <w:lvlText w:val="%3."/>
+      <w:lvlJc w:val="right"/>
+      <w:pPr>
+        <w:ind w:left="2160" w:hanging="180"/>
+      </w:pPr>
+    </w:lvl>
+    <w:lvl w:ilvl="3" w:tplc="0413000F" w:tentative="1">
+      <w:start w:val="1"/>
+      <w:numFmt w:val="decimal"/>
+      <w:lvlText w:val="%4."/>
+      <w:lvlJc w:val="left"/>
+      <w:pPr>
+        <w:ind w:left="2880" w:hanging="360"/>
+      </w:pPr>
+    </w:lvl>
+    <w:lvl w:ilvl="4" w:tplc="04130019" w:tentative="1">
+      <w:start w:val="1"/>
+      <w:numFmt w:val="lowerLetter"/>
+      <w:lvlText w:val="%5."/>
+      <w:lvlJc w:val="left"/>
+      <w:pPr>
+        <w:ind w:left="3600" w:hanging="360"/>
+      </w:pPr>
+    </w:lvl>
+    <w:lvl w:ilvl="5" w:tplc="0413001B" w:tentative="1">
+      <w:start w:val="1"/>
+      <w:numFmt w:val="lowerRoman"/>
+      <w:lvlText w:val="%6."/>
+      <w:lvlJc w:val="right"/>
+      <w:pPr>
+        <w:ind w:left="4320" w:hanging="180"/>
+      </w:pPr>
+    </w:lvl>
+    <w:lvl w:ilvl="6" w:tplc="0413000F" w:tentative="1">
+      <w:start w:val="1"/>
+      <w:numFmt w:val="decimal"/>
+      <w:lvlText w:val="%7."/>
+      <w:lvlJc w:val="left"/>
+      <w:pPr>
+        <w:ind w:left="5040" w:hanging="360"/>
+      </w:pPr>
+    </w:lvl>
+    <w:lvl w:ilvl="7" w:tplc="04130019" w:tentative="1">
+      <w:start w:val="1"/>
+      <w:numFmt w:val="lowerLetter"/>
+      <w:lvlText w:val="%8."/>
+      <w:lvlJc w:val="left"/>
+      <w:pPr>
+        <w:ind w:left="5760" w:hanging="360"/>
+      </w:pPr>
+    </w:lvl>
+    <w:lvl w:ilvl="8" w:tplc="0413001B" w:tentative="1">
+      <w:start w:val="1"/>
+      <w:numFmt w:val="lowerRoman"/>
+      <w:lvlText w:val="%9."/>
+      <w:lvlJc w:val="right"/>
+      <w:pPr>
+        <w:ind w:left="6480" w:hanging="180"/>
+      </w:pPr>
+    </w:lvl>
+  </w:abstractNum>
+  <w:abstractNum w:abstractNumId="1" w15:restartNumberingAfterBreak="0">
+    <w:nsid w:val="07405B04"/>
+    <w:multiLevelType w:val="hybridMultilevel"/>
+    <w:tmpl w:val="94422D2C"/>
+    <w:lvl w:ilvl="0" w:tplc="0413000F">
+      <w:start w:val="1"/>
+      <w:numFmt w:val="decimal"/>
+      <w:lvlText w:val="%1."/>
+      <w:lvlJc w:val="left"/>
+      <w:pPr>
+        <w:ind w:left="720" w:hanging="360"/>
+      </w:pPr>
+      <w:rPr>
+        <w:rFonts w:hint="default"/>
+      </w:rPr>
+    </w:lvl>
+    <w:lvl w:ilvl="1" w:tplc="04130019" w:tentative="1">
+      <w:start w:val="1"/>
+      <w:numFmt w:val="lowerLetter"/>
+      <w:lvlText w:val="%2."/>
+      <w:lvlJc w:val="left"/>
+      <w:pPr>
+        <w:ind w:left="1440" w:hanging="360"/>
+      </w:pPr>
+    </w:lvl>
+    <w:lvl w:ilvl="2" w:tplc="0413001B" w:tentative="1">
+      <w:start w:val="1"/>
+      <w:numFmt w:val="lowerRoman"/>
+      <w:lvlText w:val="%3."/>
+      <w:lvlJc w:val="right"/>
+      <w:pPr>
+        <w:ind w:left="2160" w:hanging="180"/>
+      </w:pPr>
+    </w:lvl>
+    <w:lvl w:ilvl="3" w:tplc="0413000F" w:tentative="1">
+      <w:start w:val="1"/>
+      <w:numFmt w:val="decimal"/>
+      <w:lvlText w:val="%4."/>
+      <w:lvlJc w:val="left"/>
+      <w:pPr>
+        <w:ind w:left="2880" w:hanging="360"/>
+      </w:pPr>
+    </w:lvl>
+    <w:lvl w:ilvl="4" w:tplc="04130019" w:tentative="1">
+      <w:start w:val="1"/>
+      <w:numFmt w:val="lowerLetter"/>
+      <w:lvlText w:val="%5."/>
+      <w:lvlJc w:val="left"/>
+      <w:pPr>
+        <w:ind w:left="3600" w:hanging="360"/>
+      </w:pPr>
+    </w:lvl>
+    <w:lvl w:ilvl="5" w:tplc="0413001B" w:tentative="1">
+      <w:start w:val="1"/>
+      <w:numFmt w:val="lowerRoman"/>
+      <w:lvlText w:val="%6."/>
+      <w:lvlJc w:val="right"/>
+      <w:pPr>
+        <w:ind w:left="4320" w:hanging="180"/>
+      </w:pPr>
+    </w:lvl>
+    <w:lvl w:ilvl="6" w:tplc="0413000F" w:tentative="1">
+      <w:start w:val="1"/>
+      <w:numFmt w:val="decimal"/>
+      <w:lvlText w:val="%7."/>
+      <w:lvlJc w:val="left"/>
+      <w:pPr>
+        <w:ind w:left="5040" w:hanging="360"/>
+      </w:pPr>
+    </w:lvl>
+    <w:lvl w:ilvl="7" w:tplc="04130019" w:tentative="1">
+      <w:start w:val="1"/>
+      <w:numFmt w:val="lowerLetter"/>
+      <w:lvlText w:val="%8."/>
+      <w:lvlJc w:val="left"/>
+      <w:pPr>
+        <w:ind w:left="5760" w:hanging="360"/>
+      </w:pPr>
+    </w:lvl>
+    <w:lvl w:ilvl="8" w:tplc="0413001B" w:tentative="1">
+      <w:start w:val="1"/>
+      <w:numFmt w:val="lowerRoman"/>
+      <w:lvlText w:val="%9."/>
+      <w:lvlJc w:val="right"/>
+      <w:pPr>
+        <w:ind w:left="6480" w:hanging="180"/>
+      </w:pPr>
+    </w:lvl>
+  </w:abstractNum>
+  <w:abstractNum w:abstractNumId="2" w15:restartNumberingAfterBreak="0">
     <w:nsid w:val="1D835B5A"/>
     <w:multiLevelType w:val="hybridMultilevel"/>
     <w:tmpl w:val="1C0C43EA"/>
@@ -1902,7 +2181,7 @@
       </w:rPr>
     </w:lvl>
   </w:abstractNum>
-  <w:abstractNum w:abstractNumId="1" w15:restartNumberingAfterBreak="0">
+  <w:abstractNum w:abstractNumId="3" w15:restartNumberingAfterBreak="0">
     <w:nsid w:val="2D98689B"/>
     <w:multiLevelType w:val="hybridMultilevel"/>
     <w:tmpl w:val="3076A67E"/>
@@ -1991,7 +2270,7 @@
       </w:pPr>
     </w:lvl>
   </w:abstractNum>
-  <w:abstractNum w:abstractNumId="2" w15:restartNumberingAfterBreak="0">
+  <w:abstractNum w:abstractNumId="4" w15:restartNumberingAfterBreak="0">
     <w:nsid w:val="4AE56C24"/>
     <w:multiLevelType w:val="hybridMultilevel"/>
     <w:tmpl w:val="C8B68AA6"/>
@@ -2081,7 +2360,96 @@
       </w:pPr>
     </w:lvl>
   </w:abstractNum>
-  <w:abstractNum w:abstractNumId="3" w15:restartNumberingAfterBreak="0">
+  <w:abstractNum w:abstractNumId="5" w15:restartNumberingAfterBreak="0">
+    <w:nsid w:val="68345D8D"/>
+    <w:multiLevelType w:val="hybridMultilevel"/>
+    <w:tmpl w:val="26D28B0E"/>
+    <w:lvl w:ilvl="0" w:tplc="0413000F">
+      <w:start w:val="1"/>
+      <w:numFmt w:val="decimal"/>
+      <w:lvlText w:val="%1."/>
+      <w:lvlJc w:val="left"/>
+      <w:pPr>
+        <w:ind w:left="720" w:hanging="360"/>
+      </w:pPr>
+      <w:rPr>
+        <w:rFonts w:hint="default"/>
+      </w:rPr>
+    </w:lvl>
+    <w:lvl w:ilvl="1" w:tplc="04130019" w:tentative="1">
+      <w:start w:val="1"/>
+      <w:numFmt w:val="lowerLetter"/>
+      <w:lvlText w:val="%2."/>
+      <w:lvlJc w:val="left"/>
+      <w:pPr>
+        <w:ind w:left="1440" w:hanging="360"/>
+      </w:pPr>
+    </w:lvl>
+    <w:lvl w:ilvl="2" w:tplc="0413001B" w:tentative="1">
+      <w:start w:val="1"/>
+      <w:numFmt w:val="lowerRoman"/>
+      <w:lvlText w:val="%3."/>
+      <w:lvlJc w:val="right"/>
+      <w:pPr>
+        <w:ind w:left="2160" w:hanging="180"/>
+      </w:pPr>
+    </w:lvl>
+    <w:lvl w:ilvl="3" w:tplc="0413000F" w:tentative="1">
+      <w:start w:val="1"/>
+      <w:numFmt w:val="decimal"/>
+      <w:lvlText w:val="%4."/>
+      <w:lvlJc w:val="left"/>
+      <w:pPr>
+        <w:ind w:left="2880" w:hanging="360"/>
+      </w:pPr>
+    </w:lvl>
+    <w:lvl w:ilvl="4" w:tplc="04130019" w:tentative="1">
+      <w:start w:val="1"/>
+      <w:numFmt w:val="lowerLetter"/>
+      <w:lvlText w:val="%5."/>
+      <w:lvlJc w:val="left"/>
+      <w:pPr>
+        <w:ind w:left="3600" w:hanging="360"/>
+      </w:pPr>
+    </w:lvl>
+    <w:lvl w:ilvl="5" w:tplc="0413001B" w:tentative="1">
+      <w:start w:val="1"/>
+      <w:numFmt w:val="lowerRoman"/>
+      <w:lvlText w:val="%6."/>
+      <w:lvlJc w:val="right"/>
+      <w:pPr>
+        <w:ind w:left="4320" w:hanging="180"/>
+      </w:pPr>
+    </w:lvl>
+    <w:lvl w:ilvl="6" w:tplc="0413000F" w:tentative="1">
+      <w:start w:val="1"/>
+      <w:numFmt w:val="decimal"/>
+      <w:lvlText w:val="%7."/>
+      <w:lvlJc w:val="left"/>
+      <w:pPr>
+        <w:ind w:left="5040" w:hanging="360"/>
+      </w:pPr>
+    </w:lvl>
+    <w:lvl w:ilvl="7" w:tplc="04130019" w:tentative="1">
+      <w:start w:val="1"/>
+      <w:numFmt w:val="lowerLetter"/>
+      <w:lvlText w:val="%8."/>
+      <w:lvlJc w:val="left"/>
+      <w:pPr>
+        <w:ind w:left="5760" w:hanging="360"/>
+      </w:pPr>
+    </w:lvl>
+    <w:lvl w:ilvl="8" w:tplc="0413001B" w:tentative="1">
+      <w:start w:val="1"/>
+      <w:numFmt w:val="lowerRoman"/>
+      <w:lvlText w:val="%9."/>
+      <w:lvlJc w:val="right"/>
+      <w:pPr>
+        <w:ind w:left="6480" w:hanging="180"/>
+      </w:pPr>
+    </w:lvl>
+  </w:abstractNum>
+  <w:abstractNum w:abstractNumId="6" w15:restartNumberingAfterBreak="0">
     <w:nsid w:val="7A37750A"/>
     <w:multiLevelType w:val="hybridMultilevel"/>
     <w:tmpl w:val="8DB265B4"/>
@@ -2169,16 +2537,25 @@
     </w:lvl>
   </w:abstractNum>
   <w:num w:numId="1">
+    <w:abstractNumId w:val="4"/>
+  </w:num>
+  <w:num w:numId="2">
     <w:abstractNumId w:val="2"/>
   </w:num>
-  <w:num w:numId="2">
+  <w:num w:numId="3">
+    <w:abstractNumId w:val="3"/>
+  </w:num>
+  <w:num w:numId="4">
+    <w:abstractNumId w:val="6"/>
+  </w:num>
+  <w:num w:numId="5">
+    <w:abstractNumId w:val="5"/>
+  </w:num>
+  <w:num w:numId="6">
     <w:abstractNumId w:val="0"/>
   </w:num>
-  <w:num w:numId="3">
+  <w:num w:numId="7">
     <w:abstractNumId w:val="1"/>
-  </w:num>
-  <w:num w:numId="4">
-    <w:abstractNumId w:val="3"/>
   </w:num>
 </w:numbering>
 </file>
@@ -4818,7 +5195,7 @@
 </file>
 
 <file path=customXml/itemProps5.xml><?xml version="1.0" encoding="utf-8"?>
-<ds:datastoreItem xmlns:ds="http://schemas.openxmlformats.org/officeDocument/2006/customXml" ds:itemID="{4B466B13-7156-3447-98E0-848BE4F80FBB}">
+<ds:datastoreItem xmlns:ds="http://schemas.openxmlformats.org/officeDocument/2006/customXml" ds:itemID="{9C6E816A-42E2-0F47-9F9C-9B009C1FAEFE}">
   <ds:schemaRefs>
     <ds:schemaRef ds:uri="http://schemas.openxmlformats.org/officeDocument/2006/bibliography"/>
   </ds:schemaRefs>

</xml_diff>